<commit_message>
A EMPEZAR CON EL PROJECTO
</commit_message>
<xml_diff>
--- a/REDES DE COMPUTADORA/UNIDAD X/REFerencias.docx
+++ b/REDES DE COMPUTADORA/UNIDAD X/REFerencias.docx
@@ -1,62 +1,510 @@
 
 <file path=word/document.xml><?xml version="1.0" encoding="utf-8"?>
-<w:document xmlns:wpc="http://schemas.microsoft.com/office/word/2010/wordprocessingCanvas" xmlns:cx="http://schemas.microsoft.com/office/drawing/2014/chartex" xmlns:mc="http://schemas.openxmlformats.org/markup-compatibility/2006" xmlns:o="urn:schemas-microsoft-com:office:office" xmlns:r="http://schemas.openxmlformats.org/officeDocument/2006/relationships" xmlns:m="http://schemas.openxmlformats.org/officeDocument/2006/math" xmlns:v="urn:schemas-microsoft-com:vml" xmlns:wp14="http://schemas.microsoft.com/office/word/2010/wordprocessingDrawing" xmlns:wp="http://schemas.openxmlformats.org/drawingml/2006/wordprocessingDrawing" xmlns:w10="urn:schemas-microsoft-com:office:word" xmlns:w="http://schemas.openxmlformats.org/wordprocessingml/2006/main" xmlns:w14="http://schemas.microsoft.com/office/word/2010/wordml" xmlns:w15="http://schemas.microsoft.com/office/word/2012/wordml" xmlns:w16se="http://schemas.microsoft.com/office/word/2015/wordml/symex" xmlns:wpg="http://schemas.microsoft.com/office/word/2010/wordprocessingGroup" xmlns:wpi="http://schemas.microsoft.com/office/word/2010/wordprocessingInk" xmlns:wne="http://schemas.microsoft.com/office/word/2006/wordml" xmlns:wps="http://schemas.microsoft.com/office/word/2010/wordprocessingShape" mc:Ignorable="w14 w15 w16se wp14">
+<w:document xmlns:wpc="http://schemas.microsoft.com/office/word/2010/wordprocessingCanvas" xmlns:cx="http://schemas.microsoft.com/office/drawing/2014/chartex" xmlns:cx1="http://schemas.microsoft.com/office/drawing/2015/9/8/chartex" xmlns:cx2="http://schemas.microsoft.com/office/drawing/2015/10/21/chartex" xmlns:cx3="http://schemas.microsoft.com/office/drawing/2016/5/9/chartex" xmlns:cx4="http://schemas.microsoft.com/office/drawing/2016/5/10/chartex" xmlns:cx5="http://schemas.microsoft.com/office/drawing/2016/5/11/chartex" xmlns:cx6="http://schemas.microsoft.com/office/drawing/2016/5/12/chartex" xmlns:cx7="http://schemas.microsoft.com/office/drawing/2016/5/13/chartex" xmlns:cx8="http://schemas.microsoft.com/office/drawing/2016/5/14/chartex" xmlns:mc="http://schemas.openxmlformats.org/markup-compatibility/2006" xmlns:aink="http://schemas.microsoft.com/office/drawing/2016/ink" xmlns:am3d="http://schemas.microsoft.com/office/drawing/2017/model3d" xmlns:o="urn:schemas-microsoft-com:office:office" xmlns:oel="http://schemas.microsoft.com/office/2019/extlst" xmlns:r="http://schemas.openxmlformats.org/officeDocument/2006/relationships" xmlns:m="http://schemas.openxmlformats.org/officeDocument/2006/math" xmlns:v="urn:schemas-microsoft-com:vml" xmlns:wp14="http://schemas.microsoft.com/office/word/2010/wordprocessingDrawing" xmlns:wp="http://schemas.openxmlformats.org/drawingml/2006/wordprocessingDrawing" xmlns:w10="urn:schemas-microsoft-com:office:word" xmlns:w="http://schemas.openxmlformats.org/wordprocessingml/2006/main" xmlns:w14="http://schemas.microsoft.com/office/word/2010/wordml" xmlns:w15="http://schemas.microsoft.com/office/word/2012/wordml" xmlns:w16cex="http://schemas.microsoft.com/office/word/2018/wordml/cex" xmlns:w16cid="http://schemas.microsoft.com/office/word/2016/wordml/cid" xmlns:w16="http://schemas.microsoft.com/office/word/2018/wordml" xmlns:w16du="http://schemas.microsoft.com/office/word/2023/wordml/word16du" xmlns:w16sdtdh="http://schemas.microsoft.com/office/word/2020/wordml/sdtdatahash" xmlns:w16sdtfl="http://schemas.microsoft.com/office/word/2024/wordml/sdtformatlock" xmlns:w16se="http://schemas.microsoft.com/office/word/2015/wordml/symex" xmlns:wpg="http://schemas.microsoft.com/office/word/2010/wordprocessingGroup" xmlns:wpi="http://schemas.microsoft.com/office/word/2010/wordprocessingInk" xmlns:wne="http://schemas.microsoft.com/office/word/2006/wordml" xmlns:wps="http://schemas.microsoft.com/office/word/2010/wordprocessingShape" mc:Ignorable="w14 w15 w16se w16cid w16 w16cex w16sdtdh w16sdtfl w16du wp14">
   <w:body>
-    <w:bookmarkStart w:id="0" w:name="_GoBack"/>
-    <w:bookmarkEnd w:id="0"/>
-    <w:p>
-      <w:r>
-        <w:fldChar w:fldCharType="begin"/>
-      </w:r>
-      <w:r>
-        <w:instrText xml:space="preserve"> HYPERLINK "</w:instrText>
-      </w:r>
-      <w:r>
-        <w:instrText>https://www.youtube.com/watch?v=gIye5ECo06E</w:instrText>
-      </w:r>
-      <w:r>
-        <w:instrText xml:space="preserve">" </w:instrText>
-      </w:r>
-      <w:r>
-        <w:fldChar w:fldCharType="separate"/>
-      </w:r>
-      <w:r>
-        <w:rPr>
-          <w:rStyle w:val="Hipervnculo"/>
-        </w:rPr>
-        <w:t>https://www.youtube.com/watch?v=gIye5ECo06E</w:t>
-      </w:r>
-      <w:r>
-        <w:fldChar w:fldCharType="end"/>
-      </w:r>
-    </w:p>
-    <w:p/>
     <w:p>
       <w:pPr>
         <w:rPr>
-          <w:rStyle w:val="Hipervnculo"/>
+          <w:rFonts w:ascii="Times New Roman" w:hAnsi="Times New Roman" w:cs="Times New Roman"/>
         </w:rPr>
       </w:pPr>
+      <w:r>
+        <w:rPr>
+          <w:rFonts w:ascii="Times New Roman" w:hAnsi="Times New Roman" w:cs="Times New Roman"/>
+          <w:i/>
+          <w:iCs/>
+        </w:rPr>
+        <w:t>Qué son los protocolos de internet</w:t>
+      </w:r>
+      <w:r>
+        <w:rPr>
+          <w:rFonts w:ascii="Times New Roman" w:hAnsi="Times New Roman" w:cs="Times New Roman"/>
+          <w:i/>
+          <w:iCs/>
+        </w:rPr>
+        <w:t xml:space="preserve">, </w:t>
+      </w:r>
+      <w:r>
+        <w:rPr>
+          <w:rFonts w:ascii="Times New Roman" w:hAnsi="Times New Roman" w:cs="Times New Roman"/>
+        </w:rPr>
+        <w:t xml:space="preserve">New </w:t>
+      </w:r>
+      <w:proofErr w:type="spellStart"/>
+      <w:r>
+        <w:rPr>
+          <w:rFonts w:ascii="Times New Roman" w:hAnsi="Times New Roman" w:cs="Times New Roman"/>
+        </w:rPr>
+        <w:t>Code</w:t>
+      </w:r>
+      <w:proofErr w:type="spellEnd"/>
+      <w:r>
+        <w:rPr>
+          <w:rFonts w:ascii="Times New Roman" w:hAnsi="Times New Roman" w:cs="Times New Roman"/>
+        </w:rPr>
+        <w:t xml:space="preserve"> (27, de julio de 2023), Recuperado el 30 de marzo de 2025 de </w:t>
+      </w:r>
       <w:hyperlink r:id="rId4" w:history="1">
         <w:r>
           <w:rPr>
             <w:rStyle w:val="Hipervnculo"/>
+            <w:rFonts w:ascii="Times New Roman" w:hAnsi="Times New Roman" w:cs="Times New Roman"/>
           </w:rPr>
-          <w:t>https://www.cloudflare.com/es-es/learning/network-layer/what-is-routing/</w:t>
+          <w:t>https://www.youtube.com/watch?</w:t>
+        </w:r>
+        <w:r>
+          <w:rPr>
+            <w:rStyle w:val="Hipervnculo"/>
+            <w:rFonts w:ascii="Times New Roman" w:hAnsi="Times New Roman" w:cs="Times New Roman"/>
+          </w:rPr>
+          <w:t>v</w:t>
+        </w:r>
+        <w:r>
+          <w:rPr>
+            <w:rStyle w:val="Hipervnculo"/>
+            <w:rFonts w:ascii="Times New Roman" w:hAnsi="Times New Roman" w:cs="Times New Roman"/>
+          </w:rPr>
+          <w:t>=gIye5ECo06E</w:t>
         </w:r>
       </w:hyperlink>
     </w:p>
     <w:p>
+      <w:pPr>
+        <w:rPr>
+          <w:rStyle w:val="Hipervnculo"/>
+          <w:rFonts w:ascii="Times New Roman" w:hAnsi="Times New Roman" w:cs="Times New Roman"/>
+        </w:rPr>
+      </w:pPr>
+      <w:r>
+        <w:rPr>
+          <w:rFonts w:ascii="Times New Roman" w:hAnsi="Times New Roman" w:cs="Times New Roman"/>
+          <w:i/>
+          <w:iCs/>
+        </w:rPr>
+        <w:t>¿Qué es el enrutamiento? | Enrutamiento IP</w:t>
+      </w:r>
+      <w:r>
+        <w:rPr>
+          <w:rFonts w:ascii="Times New Roman" w:hAnsi="Times New Roman" w:cs="Times New Roman"/>
+        </w:rPr>
+        <w:t xml:space="preserve">, Centro de Aprendizaje de </w:t>
+      </w:r>
+      <w:proofErr w:type="spellStart"/>
+      <w:r>
+        <w:rPr>
+          <w:rFonts w:ascii="Times New Roman" w:hAnsi="Times New Roman" w:cs="Times New Roman"/>
+        </w:rPr>
+        <w:t>Cloudflare</w:t>
+      </w:r>
+      <w:proofErr w:type="spellEnd"/>
+      <w:r>
+        <w:rPr>
+          <w:rFonts w:ascii="Times New Roman" w:hAnsi="Times New Roman" w:cs="Times New Roman"/>
+        </w:rPr>
+        <w:t xml:space="preserve"> (</w:t>
+      </w:r>
+      <w:proofErr w:type="spellStart"/>
+      <w:r>
+        <w:rPr>
+          <w:rFonts w:ascii="Times New Roman" w:hAnsi="Times New Roman" w:cs="Times New Roman"/>
+        </w:rPr>
+        <w:t>s.f</w:t>
+      </w:r>
+      <w:proofErr w:type="spellEnd"/>
+      <w:r>
+        <w:rPr>
+          <w:rFonts w:ascii="Times New Roman" w:hAnsi="Times New Roman" w:cs="Times New Roman"/>
+        </w:rPr>
+        <w:t xml:space="preserve">), Recuperado el 30 de marzo de 2025 de </w:t>
+      </w:r>
       <w:hyperlink r:id="rId5" w:history="1">
         <w:r>
           <w:rPr>
             <w:rStyle w:val="Hipervnculo"/>
+            <w:rFonts w:ascii="Times New Roman" w:hAnsi="Times New Roman" w:cs="Times New Roman"/>
           </w:rPr>
-          <w:t>https://www.paessler.com/es/it-explained/ip-address</w:t>
+          <w:t>https://www.cloudf</w:t>
+        </w:r>
+        <w:r>
+          <w:rPr>
+            <w:rStyle w:val="Hipervnculo"/>
+            <w:rFonts w:ascii="Times New Roman" w:hAnsi="Times New Roman" w:cs="Times New Roman"/>
+          </w:rPr>
+          <w:t>l</w:t>
+        </w:r>
+        <w:r>
+          <w:rPr>
+            <w:rStyle w:val="Hipervnculo"/>
+            <w:rFonts w:ascii="Times New Roman" w:hAnsi="Times New Roman" w:cs="Times New Roman"/>
+          </w:rPr>
+          <w:t>are.com/es-es/learning/network-layer/what-is-routing/</w:t>
         </w:r>
       </w:hyperlink>
     </w:p>
-    <w:p/>
+    <w:p>
+      <w:pPr>
+        <w:rPr>
+          <w:rFonts w:ascii="Times New Roman" w:hAnsi="Times New Roman" w:cs="Times New Roman"/>
+        </w:rPr>
+      </w:pPr>
+      <w:r>
+        <w:rPr>
+          <w:rFonts w:ascii="Times New Roman" w:hAnsi="Times New Roman" w:cs="Times New Roman"/>
+          <w:i/>
+          <w:iCs/>
+        </w:rPr>
+        <w:t>¿Qué es una</w:t>
+      </w:r>
+      <w:r>
+        <w:rPr>
+          <w:rFonts w:ascii="Times New Roman" w:hAnsi="Times New Roman" w:cs="Times New Roman"/>
+          <w:i/>
+          <w:iCs/>
+        </w:rPr>
+        <w:t xml:space="preserve"> </w:t>
+      </w:r>
+      <w:r>
+        <w:rPr>
+          <w:rFonts w:ascii="Times New Roman" w:hAnsi="Times New Roman" w:cs="Times New Roman"/>
+          <w:i/>
+          <w:iCs/>
+        </w:rPr>
+        <w:t>dirección IP?</w:t>
+      </w:r>
+      <w:r>
+        <w:rPr>
+          <w:rFonts w:ascii="Times New Roman" w:hAnsi="Times New Roman" w:cs="Times New Roman"/>
+        </w:rPr>
+        <w:t xml:space="preserve">, </w:t>
+      </w:r>
+      <w:proofErr w:type="spellStart"/>
+      <w:r>
+        <w:rPr>
+          <w:rFonts w:ascii="Times New Roman" w:hAnsi="Times New Roman" w:cs="Times New Roman"/>
+        </w:rPr>
+        <w:t>Paessler</w:t>
+      </w:r>
+      <w:proofErr w:type="spellEnd"/>
+      <w:r>
+        <w:rPr>
+          <w:rFonts w:ascii="Times New Roman" w:hAnsi="Times New Roman" w:cs="Times New Roman"/>
+        </w:rPr>
+        <w:t xml:space="preserve"> (</w:t>
+      </w:r>
+      <w:proofErr w:type="spellStart"/>
+      <w:r>
+        <w:rPr>
+          <w:rFonts w:ascii="Times New Roman" w:hAnsi="Times New Roman" w:cs="Times New Roman"/>
+        </w:rPr>
+        <w:t>s.f</w:t>
+      </w:r>
+      <w:proofErr w:type="spellEnd"/>
+      <w:r>
+        <w:rPr>
+          <w:rFonts w:ascii="Times New Roman" w:hAnsi="Times New Roman" w:cs="Times New Roman"/>
+        </w:rPr>
+        <w:t xml:space="preserve">), Recuperado el 30 de marzo de 2023 de </w:t>
+      </w:r>
+      <w:hyperlink r:id="rId6" w:history="1">
+        <w:r>
+          <w:rPr>
+            <w:rStyle w:val="Hipervnculo"/>
+            <w:rFonts w:ascii="Times New Roman" w:hAnsi="Times New Roman" w:cs="Times New Roman"/>
+          </w:rPr>
+          <w:t>ht</w:t>
+        </w:r>
+        <w:r>
+          <w:rPr>
+            <w:rStyle w:val="Hipervnculo"/>
+            <w:rFonts w:ascii="Times New Roman" w:hAnsi="Times New Roman" w:cs="Times New Roman"/>
+          </w:rPr>
+          <w:t>t</w:t>
+        </w:r>
+        <w:r>
+          <w:rPr>
+            <w:rStyle w:val="Hipervnculo"/>
+            <w:rFonts w:ascii="Times New Roman" w:hAnsi="Times New Roman" w:cs="Times New Roman"/>
+          </w:rPr>
+          <w:t>ps://www.paessler.com/es/it-explained/ip-address</w:t>
+        </w:r>
+      </w:hyperlink>
+    </w:p>
+    <w:p>
+      <w:pPr>
+        <w:rPr>
+          <w:rFonts w:ascii="Times New Roman" w:hAnsi="Times New Roman" w:cs="Times New Roman"/>
+        </w:rPr>
+      </w:pPr>
+      <w:r>
+        <w:rPr>
+          <w:rFonts w:ascii="Times New Roman" w:hAnsi="Times New Roman" w:cs="Times New Roman"/>
+          <w:i/>
+          <w:iCs/>
+        </w:rPr>
+        <w:t>¿Qué es una subred? | Cómo funciona una subred</w:t>
+      </w:r>
+      <w:r>
+        <w:rPr>
+          <w:rFonts w:ascii="Times New Roman" w:hAnsi="Times New Roman" w:cs="Times New Roman"/>
+        </w:rPr>
+        <w:t xml:space="preserve">, Centro de Aprendizaje de </w:t>
+      </w:r>
+      <w:proofErr w:type="spellStart"/>
+      <w:r>
+        <w:rPr>
+          <w:rFonts w:ascii="Times New Roman" w:hAnsi="Times New Roman" w:cs="Times New Roman"/>
+        </w:rPr>
+        <w:t>Cloudflare</w:t>
+      </w:r>
+      <w:proofErr w:type="spellEnd"/>
+      <w:r>
+        <w:rPr>
+          <w:rFonts w:ascii="Times New Roman" w:hAnsi="Times New Roman" w:cs="Times New Roman"/>
+        </w:rPr>
+        <w:t xml:space="preserve"> (</w:t>
+      </w:r>
+      <w:proofErr w:type="spellStart"/>
+      <w:r>
+        <w:rPr>
+          <w:rFonts w:ascii="Times New Roman" w:hAnsi="Times New Roman" w:cs="Times New Roman"/>
+        </w:rPr>
+        <w:t>s.f</w:t>
+      </w:r>
+      <w:proofErr w:type="spellEnd"/>
+      <w:r>
+        <w:rPr>
+          <w:rFonts w:ascii="Times New Roman" w:hAnsi="Times New Roman" w:cs="Times New Roman"/>
+        </w:rPr>
+        <w:t xml:space="preserve">), Recuperado el 30 de marzo de 2025 de </w:t>
+      </w:r>
+      <w:hyperlink r:id="rId7" w:history="1">
+        <w:r>
+          <w:rPr>
+            <w:rStyle w:val="Hipervnculo"/>
+            <w:rFonts w:ascii="Times New Roman" w:hAnsi="Times New Roman" w:cs="Times New Roman"/>
+          </w:rPr>
+          <w:t>http</w:t>
+        </w:r>
+        <w:r>
+          <w:rPr>
+            <w:rStyle w:val="Hipervnculo"/>
+            <w:rFonts w:ascii="Times New Roman" w:hAnsi="Times New Roman" w:cs="Times New Roman"/>
+          </w:rPr>
+          <w:t>s</w:t>
+        </w:r>
+        <w:r>
+          <w:rPr>
+            <w:rStyle w:val="Hipervnculo"/>
+            <w:rFonts w:ascii="Times New Roman" w:hAnsi="Times New Roman" w:cs="Times New Roman"/>
+          </w:rPr>
+          <w:t>://www.cloudflare.com/es-es/learning/network-layer/what-is-a-subnet/</w:t>
+        </w:r>
+      </w:hyperlink>
+    </w:p>
+    <w:p>
+      <w:pPr>
+        <w:rPr>
+          <w:rFonts w:ascii="Times New Roman" w:hAnsi="Times New Roman" w:cs="Times New Roman"/>
+        </w:rPr>
+      </w:pPr>
+      <w:proofErr w:type="spellStart"/>
+      <w:r>
+        <w:rPr>
+          <w:rFonts w:ascii="Times New Roman" w:hAnsi="Times New Roman" w:cs="Times New Roman"/>
+          <w:i/>
+          <w:iCs/>
+        </w:rPr>
+        <w:t>Introduction</w:t>
+      </w:r>
+      <w:proofErr w:type="spellEnd"/>
+      <w:r>
+        <w:rPr>
+          <w:rFonts w:ascii="Times New Roman" w:hAnsi="Times New Roman" w:cs="Times New Roman"/>
+          <w:i/>
+          <w:iCs/>
+        </w:rPr>
+        <w:t xml:space="preserve"> </w:t>
+      </w:r>
+      <w:proofErr w:type="spellStart"/>
+      <w:r>
+        <w:rPr>
+          <w:rFonts w:ascii="Times New Roman" w:hAnsi="Times New Roman" w:cs="Times New Roman"/>
+          <w:i/>
+          <w:iCs/>
+        </w:rPr>
+        <w:t>To</w:t>
+      </w:r>
+      <w:proofErr w:type="spellEnd"/>
+      <w:r>
+        <w:rPr>
+          <w:rFonts w:ascii="Times New Roman" w:hAnsi="Times New Roman" w:cs="Times New Roman"/>
+          <w:i/>
+          <w:iCs/>
+        </w:rPr>
+        <w:t xml:space="preserve"> </w:t>
+      </w:r>
+      <w:proofErr w:type="spellStart"/>
+      <w:r>
+        <w:rPr>
+          <w:rFonts w:ascii="Times New Roman" w:hAnsi="Times New Roman" w:cs="Times New Roman"/>
+          <w:i/>
+          <w:iCs/>
+        </w:rPr>
+        <w:t>Subnetting</w:t>
+      </w:r>
+      <w:proofErr w:type="spellEnd"/>
+      <w:r>
+        <w:rPr>
+          <w:rFonts w:ascii="Times New Roman" w:hAnsi="Times New Roman" w:cs="Times New Roman"/>
+          <w:i/>
+          <w:iCs/>
+        </w:rPr>
+        <w:t xml:space="preserve">, </w:t>
+      </w:r>
+      <w:proofErr w:type="spellStart"/>
+      <w:r>
+        <w:rPr>
+          <w:rFonts w:ascii="Times New Roman" w:hAnsi="Times New Roman" w:cs="Times New Roman"/>
+        </w:rPr>
+        <w:t>Geeks</w:t>
+      </w:r>
+      <w:proofErr w:type="spellEnd"/>
+      <w:r>
+        <w:rPr>
+          <w:rFonts w:ascii="Times New Roman" w:hAnsi="Times New Roman" w:cs="Times New Roman"/>
+        </w:rPr>
+        <w:t xml:space="preserve"> </w:t>
+      </w:r>
+      <w:proofErr w:type="spellStart"/>
+      <w:r>
+        <w:rPr>
+          <w:rFonts w:ascii="Times New Roman" w:hAnsi="Times New Roman" w:cs="Times New Roman"/>
+        </w:rPr>
+        <w:t>for</w:t>
+      </w:r>
+      <w:proofErr w:type="spellEnd"/>
+      <w:r>
+        <w:rPr>
+          <w:rFonts w:ascii="Times New Roman" w:hAnsi="Times New Roman" w:cs="Times New Roman"/>
+        </w:rPr>
+        <w:t xml:space="preserve"> </w:t>
+      </w:r>
+      <w:proofErr w:type="spellStart"/>
+      <w:r>
+        <w:rPr>
+          <w:rFonts w:ascii="Times New Roman" w:hAnsi="Times New Roman" w:cs="Times New Roman"/>
+        </w:rPr>
+        <w:t>Geeks</w:t>
+      </w:r>
+      <w:proofErr w:type="spellEnd"/>
+      <w:r>
+        <w:rPr>
+          <w:rFonts w:ascii="Times New Roman" w:hAnsi="Times New Roman" w:cs="Times New Roman"/>
+        </w:rPr>
+        <w:t xml:space="preserve"> </w:t>
+      </w:r>
+      <w:r>
+        <w:rPr>
+          <w:rFonts w:ascii="Times New Roman" w:hAnsi="Times New Roman" w:cs="Times New Roman"/>
+        </w:rPr>
+        <w:t xml:space="preserve">(s.f.), Recuperado el 30 de marzo de </w:t>
+      </w:r>
+      <w:r>
+        <w:rPr>
+          <w:rFonts w:ascii="Times New Roman" w:hAnsi="Times New Roman" w:cs="Times New Roman"/>
+        </w:rPr>
+        <w:t xml:space="preserve">2025 de </w:t>
+      </w:r>
+      <w:hyperlink r:id="rId8" w:history="1">
+        <w:r>
+          <w:rPr>
+            <w:rStyle w:val="Hipervnculo"/>
+            <w:rFonts w:ascii="Times New Roman" w:hAnsi="Times New Roman" w:cs="Times New Roman"/>
+          </w:rPr>
+          <w:t>https://www.geeksforgeeks.org/introduction-to-subnetting/</w:t>
+        </w:r>
+      </w:hyperlink>
+    </w:p>
+    <w:p>
+      <w:pPr>
+        <w:rPr>
+          <w:rFonts w:ascii="Times New Roman" w:hAnsi="Times New Roman" w:cs="Times New Roman"/>
+        </w:rPr>
+      </w:pPr>
+      <w:r>
+        <w:rPr>
+          <w:rFonts w:ascii="Times New Roman" w:hAnsi="Times New Roman" w:cs="Times New Roman"/>
+          <w:i/>
+          <w:iCs/>
+        </w:rPr>
+        <w:t>Interfaz de red: la clave para una conectividad eficiente</w:t>
+      </w:r>
+      <w:r>
+        <w:rPr>
+          <w:rFonts w:ascii="Times New Roman" w:hAnsi="Times New Roman" w:cs="Times New Roman"/>
+          <w:i/>
+          <w:iCs/>
+        </w:rPr>
+        <w:t xml:space="preserve">, </w:t>
+      </w:r>
+      <w:r>
+        <w:rPr>
+          <w:rFonts w:ascii="Times New Roman" w:hAnsi="Times New Roman" w:cs="Times New Roman"/>
+        </w:rPr>
+        <w:t xml:space="preserve">Tokio </w:t>
+      </w:r>
+      <w:proofErr w:type="spellStart"/>
+      <w:r>
+        <w:rPr>
+          <w:rFonts w:ascii="Times New Roman" w:hAnsi="Times New Roman" w:cs="Times New Roman"/>
+        </w:rPr>
+        <w:t>School</w:t>
+      </w:r>
+      <w:proofErr w:type="spellEnd"/>
+      <w:r>
+        <w:rPr>
+          <w:rFonts w:ascii="Times New Roman" w:hAnsi="Times New Roman" w:cs="Times New Roman"/>
+        </w:rPr>
+        <w:t xml:space="preserve"> (s.f.), Recuperado el 30 de </w:t>
+      </w:r>
+      <w:proofErr w:type="gramStart"/>
+      <w:r>
+        <w:rPr>
+          <w:rFonts w:ascii="Times New Roman" w:hAnsi="Times New Roman" w:cs="Times New Roman"/>
+        </w:rPr>
+        <w:t>Marzo</w:t>
+      </w:r>
+      <w:proofErr w:type="gramEnd"/>
+      <w:r>
+        <w:rPr>
+          <w:rFonts w:ascii="Times New Roman" w:hAnsi="Times New Roman" w:cs="Times New Roman"/>
+        </w:rPr>
+        <w:t xml:space="preserve"> de 2025 de </w:t>
+      </w:r>
+      <w:hyperlink r:id="rId9" w:history="1">
+        <w:r>
+          <w:rPr>
+            <w:rStyle w:val="Hipervnculo"/>
+            <w:rFonts w:ascii="Times New Roman" w:hAnsi="Times New Roman" w:cs="Times New Roman"/>
+          </w:rPr>
+          <w:t>https://www.toki</w:t>
+        </w:r>
+        <w:r>
+          <w:rPr>
+            <w:rStyle w:val="Hipervnculo"/>
+            <w:rFonts w:ascii="Times New Roman" w:hAnsi="Times New Roman" w:cs="Times New Roman"/>
+          </w:rPr>
+          <w:t>o</w:t>
+        </w:r>
+        <w:r>
+          <w:rPr>
+            <w:rStyle w:val="Hipervnculo"/>
+            <w:rFonts w:ascii="Times New Roman" w:hAnsi="Times New Roman" w:cs="Times New Roman"/>
+          </w:rPr>
+          <w:t>school.com/noticias/interfaz-red/</w:t>
+        </w:r>
+      </w:hyperlink>
+    </w:p>
     <w:p/>
     <w:sectPr>
       <w:pgSz w:w="12240" w:h="15840"/>
@@ -69,7 +517,7 @@
 </file>
 
 <file path=word/styles.xml><?xml version="1.0" encoding="utf-8"?>
-<w:styles xmlns:mc="http://schemas.openxmlformats.org/markup-compatibility/2006" xmlns:r="http://schemas.openxmlformats.org/officeDocument/2006/relationships" xmlns:w="http://schemas.openxmlformats.org/wordprocessingml/2006/main" xmlns:w14="http://schemas.microsoft.com/office/word/2010/wordml" xmlns:w15="http://schemas.microsoft.com/office/word/2012/wordml" xmlns:w16se="http://schemas.microsoft.com/office/word/2015/wordml/symex" mc:Ignorable="w14 w15 w16se">
+<w:styles xmlns:mc="http://schemas.openxmlformats.org/markup-compatibility/2006" xmlns:r="http://schemas.openxmlformats.org/officeDocument/2006/relationships" xmlns:w="http://schemas.openxmlformats.org/wordprocessingml/2006/main" xmlns:w14="http://schemas.microsoft.com/office/word/2010/wordml" xmlns:w15="http://schemas.microsoft.com/office/word/2012/wordml" xmlns:w16cex="http://schemas.microsoft.com/office/word/2018/wordml/cex" xmlns:w16cid="http://schemas.microsoft.com/office/word/2016/wordml/cid" xmlns:w16="http://schemas.microsoft.com/office/word/2018/wordml" xmlns:w16du="http://schemas.microsoft.com/office/word/2023/wordml/word16du" xmlns:w16sdtdh="http://schemas.microsoft.com/office/word/2020/wordml/sdtdatahash" xmlns:w16sdtfl="http://schemas.microsoft.com/office/word/2024/wordml/sdtformatlock" xmlns:w16se="http://schemas.microsoft.com/office/word/2015/wordml/symex" mc:Ignorable="w14 w15 w16se w16cid w16 w16cex w16sdtdh w16sdtfl w16du">
   <w:docDefaults>
     <w:rPrDefault>
       <w:rPr>
@@ -87,7 +535,7 @@
       </w:pPr>
     </w:pPrDefault>
   </w:docDefaults>
-  <w:latentStyles w:defLockedState="0" w:defUIPriority="99" w:defSemiHidden="0" w:defUnhideWhenUsed="0" w:defQFormat="0" w:count="371">
+  <w:latentStyles w:defLockedState="0" w:defUIPriority="99" w:defSemiHidden="0" w:defUnhideWhenUsed="0" w:defQFormat="0" w:count="376">
     <w:lsdException w:name="Normal" w:uiPriority="0" w:qFormat="1"/>
     <w:lsdException w:name="heading 1" w:uiPriority="9" w:qFormat="1"/>
     <w:lsdException w:name="heading 2" w:semiHidden="1" w:uiPriority="9" w:unhideWhenUsed="1" w:qFormat="1"/>
@@ -459,6 +907,11 @@
     <w:lsdException w:name="List Table 5 Dark Accent 6" w:uiPriority="50"/>
     <w:lsdException w:name="List Table 6 Colorful Accent 6" w:uiPriority="51"/>
     <w:lsdException w:name="List Table 7 Colorful Accent 6" w:uiPriority="52"/>
+    <w:lsdException w:name="Mention" w:semiHidden="1" w:unhideWhenUsed="1"/>
+    <w:lsdException w:name="Smart Hyperlink" w:semiHidden="1" w:unhideWhenUsed="1"/>
+    <w:lsdException w:name="Hashtag" w:semiHidden="1" w:unhideWhenUsed="1"/>
+    <w:lsdException w:name="Unresolved Mention" w:semiHidden="1" w:unhideWhenUsed="1"/>
+    <w:lsdException w:name="Smart Link" w:semiHidden="1" w:unhideWhenUsed="1"/>
   </w:latentStyles>
   <w:style w:type="paragraph" w:default="1" w:styleId="Normal">
     <w:name w:val="Normal"/>
@@ -491,7 +944,6 @@
     <w:next w:val="Normal"/>
     <w:link w:val="Ttulo2Car"/>
     <w:uiPriority w:val="9"/>
-    <w:semiHidden/>
     <w:unhideWhenUsed/>
     <w:qFormat/>
     <w:rsid w:val="009C5A09"/>
@@ -666,7 +1118,6 @@
   <w:style w:type="character" w:default="1" w:styleId="Fuentedeprrafopredeter">
     <w:name w:val="Default Paragraph Font"/>
     <w:uiPriority w:val="1"/>
-    <w:semiHidden/>
     <w:unhideWhenUsed/>
   </w:style>
   <w:style w:type="table" w:default="1" w:styleId="Tablanormal">
@@ -708,7 +1159,6 @@
     <w:basedOn w:val="Fuentedeprrafopredeter"/>
     <w:link w:val="Ttulo2"/>
     <w:uiPriority w:val="9"/>
-    <w:semiHidden/>
     <w:rsid w:val="009C5A09"/>
     <w:rPr>
       <w:rFonts w:asciiTheme="majorHAnsi" w:eastAsiaTheme="majorEastAsia" w:hAnsiTheme="majorHAnsi" w:cstheme="majorBidi"/>
@@ -991,8 +1441,8 @@
       <w:u w:val="single"/>
     </w:rPr>
   </w:style>
-  <w:style w:type="character" w:customStyle="1" w:styleId="UnresolvedMention">
-    <w:name w:val="Unresolved Mention"/>
+  <w:style w:type="character" w:customStyle="1" w:styleId="Mencinsinresolver1">
+    <w:name w:val="Mención sin resolver1"/>
     <w:basedOn w:val="Fuentedeprrafopredeter"/>
     <w:uiPriority w:val="99"/>
     <w:semiHidden/>
@@ -1001,6 +1451,30 @@
     <w:rPr>
       <w:color w:val="605E5C"/>
       <w:shd w:val="clear" w:color="auto" w:fill="E1DFDD"/>
+    </w:rPr>
+  </w:style>
+  <w:style w:type="character" w:styleId="Mencinsinresolver">
+    <w:name w:val="Unresolved Mention"/>
+    <w:basedOn w:val="Fuentedeprrafopredeter"/>
+    <w:uiPriority w:val="99"/>
+    <w:semiHidden/>
+    <w:unhideWhenUsed/>
+    <w:rsid w:val="005F11EC"/>
+    <w:rPr>
+      <w:color w:val="605E5C"/>
+      <w:shd w:val="clear" w:color="auto" w:fill="E1DFDD"/>
+    </w:rPr>
+  </w:style>
+  <w:style w:type="character" w:styleId="Hipervnculovisitado">
+    <w:name w:val="FollowedHyperlink"/>
+    <w:basedOn w:val="Fuentedeprrafopredeter"/>
+    <w:uiPriority w:val="99"/>
+    <w:semiHidden/>
+    <w:unhideWhenUsed/>
+    <w:rsid w:val="00C20622"/>
+    <w:rPr>
+      <w:color w:val="954F72" w:themeColor="followedHyperlink"/>
+      <w:u w:val="single"/>
     </w:rPr>
   </w:style>
 </w:styles>

</xml_diff>